<commit_message>
create page promotion management
</commit_message>
<xml_diff>
--- a/docs/Tuần 1.docx
+++ b/docs/Tuần 1.docx
@@ -2105,7 +2105,7 @@
                 <w:sz w:val="26"/>
                 <w:szCs w:val="26"/>
               </w:rPr>
-              <w:t>(admin) Quản lý nhà cung cấp</w:t>
+              <w:t>(admin) Quản lý nhân viên</w:t>
             </w:r>
           </w:p>
         </w:tc>
@@ -2130,7 +2130,7 @@
                 <w:sz w:val="26"/>
                 <w:szCs w:val="26"/>
               </w:rPr>
-              <w:t>9/6/2016 - 10/6/2016</w:t>
+              <w:t>11/6/2016 – 12/6/2016</w:t>
             </w:r>
           </w:p>
         </w:tc>
@@ -2223,7 +2223,7 @@
                 <w:sz w:val="26"/>
                 <w:szCs w:val="26"/>
               </w:rPr>
-              <w:t>(admin) Quản lý nhân viên</w:t>
+              <w:t>(customer) Màn hình hiển thị các sản phẩm</w:t>
             </w:r>
           </w:p>
         </w:tc>
@@ -2248,7 +2248,7 @@
                 <w:sz w:val="26"/>
                 <w:szCs w:val="26"/>
               </w:rPr>
-              <w:t>11/6/2016 – 12/6/2016</w:t>
+              <w:t>4/6/2016 – 4/6/2016</w:t>
             </w:r>
           </w:p>
         </w:tc>
@@ -2269,11 +2269,11 @@
             </w:pPr>
             <w:r>
               <w:rPr>
-                <w:rFonts w:ascii="Times New Roman" w:eastAsia="Times New Roman" w:hAnsi="Times New Roman" w:cs="Times New Roman"/>
-                <w:sz w:val="26"/>
-                <w:szCs w:val="26"/>
-              </w:rPr>
-              <w:t>Đông</w:t>
+                <w:rFonts w:ascii="Times New Roman" w:hAnsi="Times New Roman" w:cs="Times New Roman"/>
+                <w:sz w:val="26"/>
+                <w:szCs w:val="26"/>
+              </w:rPr>
+              <w:t>Cường</w:t>
             </w:r>
           </w:p>
         </w:tc>
@@ -2340,7 +2340,7 @@
                 <w:sz w:val="26"/>
                 <w:szCs w:val="26"/>
               </w:rPr>
-              <w:t>(customer) Màn hình hiển thị các sản phẩm</w:t>
+              <w:t>(customer) Đặt hàng</w:t>
             </w:r>
           </w:p>
         </w:tc>
@@ -2365,7 +2365,7 @@
                 <w:sz w:val="26"/>
                 <w:szCs w:val="26"/>
               </w:rPr>
-              <w:t>4/6/2016 – 4/6/2016</w:t>
+              <w:t>5/6/2016 – 6/6/2016</w:t>
             </w:r>
           </w:p>
         </w:tc>
@@ -2457,7 +2457,7 @@
                 <w:sz w:val="26"/>
                 <w:szCs w:val="26"/>
               </w:rPr>
-              <w:t>(customer) Đặt hàng</w:t>
+              <w:t>(customer) Tìm kiếm sản phẩm</w:t>
             </w:r>
           </w:p>
         </w:tc>
@@ -2482,7 +2482,7 @@
                 <w:sz w:val="26"/>
                 <w:szCs w:val="26"/>
               </w:rPr>
-              <w:t>5/6/2016 – 6/6/2016</w:t>
+              <w:t>17/6/2016 – 17/6/2016</w:t>
             </w:r>
           </w:p>
         </w:tc>
@@ -2574,8 +2574,44 @@
                 <w:sz w:val="26"/>
                 <w:szCs w:val="26"/>
               </w:rPr>
-              <w:t>(customer) Tìm kiếm sản phẩm</w:t>
-            </w:r>
+              <w:t xml:space="preserve">(customer) </w:t>
+            </w:r>
+            <w:r>
+              <w:rPr>
+                <w:rFonts w:ascii="Times New Roman" w:eastAsia="Times New Roman" w:hAnsi="Times New Roman" w:cs="Times New Roman"/>
+                <w:sz w:val="26"/>
+                <w:szCs w:val="26"/>
+              </w:rPr>
+              <w:t xml:space="preserve">Gửi </w:t>
+            </w:r>
+            <w:proofErr w:type="spellStart"/>
+            <w:r>
+              <w:rPr>
+                <w:rFonts w:ascii="Times New Roman" w:eastAsia="Times New Roman" w:hAnsi="Times New Roman" w:cs="Times New Roman"/>
+                <w:sz w:val="26"/>
+                <w:szCs w:val="26"/>
+              </w:rPr>
+              <w:t>thắc</w:t>
+            </w:r>
+            <w:proofErr w:type="spellEnd"/>
+            <w:r>
+              <w:rPr>
+                <w:rFonts w:ascii="Times New Roman" w:eastAsia="Times New Roman" w:hAnsi="Times New Roman" w:cs="Times New Roman"/>
+                <w:sz w:val="26"/>
+                <w:szCs w:val="26"/>
+              </w:rPr>
+              <w:t xml:space="preserve"> </w:t>
+            </w:r>
+            <w:proofErr w:type="spellStart"/>
+            <w:r>
+              <w:rPr>
+                <w:rFonts w:ascii="Times New Roman" w:eastAsia="Times New Roman" w:hAnsi="Times New Roman" w:cs="Times New Roman"/>
+                <w:sz w:val="26"/>
+                <w:szCs w:val="26"/>
+              </w:rPr>
+              <w:t>mắc</w:t>
+            </w:r>
+            <w:proofErr w:type="spellEnd"/>
           </w:p>
         </w:tc>
         <w:tc>
@@ -2599,7 +2635,7 @@
                 <w:sz w:val="26"/>
                 <w:szCs w:val="26"/>
               </w:rPr>
-              <w:t>17/6/2016 – 17/6/2016</w:t>
+              <w:t>18/6/2016 – 18/6/2016</w:t>
             </w:r>
           </w:p>
         </w:tc>
@@ -2691,44 +2727,8 @@
                 <w:sz w:val="26"/>
                 <w:szCs w:val="26"/>
               </w:rPr>
-              <w:t xml:space="preserve">(customer) </w:t>
-            </w:r>
-            <w:r>
-              <w:rPr>
-                <w:rFonts w:ascii="Times New Roman" w:eastAsia="Times New Roman" w:hAnsi="Times New Roman" w:cs="Times New Roman"/>
-                <w:sz w:val="26"/>
-                <w:szCs w:val="26"/>
-              </w:rPr>
-              <w:t xml:space="preserve">Gửi </w:t>
-            </w:r>
-            <w:proofErr w:type="spellStart"/>
-            <w:r>
-              <w:rPr>
-                <w:rFonts w:ascii="Times New Roman" w:eastAsia="Times New Roman" w:hAnsi="Times New Roman" w:cs="Times New Roman"/>
-                <w:sz w:val="26"/>
-                <w:szCs w:val="26"/>
-              </w:rPr>
-              <w:t>thắc</w:t>
-            </w:r>
-            <w:proofErr w:type="spellEnd"/>
-            <w:r>
-              <w:rPr>
-                <w:rFonts w:ascii="Times New Roman" w:eastAsia="Times New Roman" w:hAnsi="Times New Roman" w:cs="Times New Roman"/>
-                <w:sz w:val="26"/>
-                <w:szCs w:val="26"/>
-              </w:rPr>
-              <w:t xml:space="preserve"> </w:t>
-            </w:r>
-            <w:proofErr w:type="spellStart"/>
-            <w:r>
-              <w:rPr>
-                <w:rFonts w:ascii="Times New Roman" w:eastAsia="Times New Roman" w:hAnsi="Times New Roman" w:cs="Times New Roman"/>
-                <w:sz w:val="26"/>
-                <w:szCs w:val="26"/>
-              </w:rPr>
-              <w:t>mắc</w:t>
-            </w:r>
-            <w:proofErr w:type="spellEnd"/>
+              <w:t>(common) Xem chi tiết sản phẩm</w:t>
+            </w:r>
           </w:p>
         </w:tc>
         <w:tc>
@@ -2752,7 +2752,7 @@
                 <w:sz w:val="26"/>
                 <w:szCs w:val="26"/>
               </w:rPr>
-              <w:t>18/6/2016 – 18/6/2016</w:t>
+              <w:t>10/6/2016 – 10/6/2016</w:t>
             </w:r>
           </w:p>
         </w:tc>
@@ -2844,7 +2844,7 @@
                 <w:sz w:val="26"/>
                 <w:szCs w:val="26"/>
               </w:rPr>
-              <w:t>(common) Xem chi tiết sản phẩm</w:t>
+              <w:t>(customer) Giỏ hàng</w:t>
             </w:r>
           </w:p>
         </w:tc>
@@ -2869,7 +2869,7 @@
                 <w:sz w:val="26"/>
                 <w:szCs w:val="26"/>
               </w:rPr>
-              <w:t>10/6/2016 – 10/6/2016</w:t>
+              <w:t>7/6/2016 – 8/6/2016</w:t>
             </w:r>
           </w:p>
         </w:tc>
@@ -2961,7 +2961,7 @@
                 <w:sz w:val="26"/>
                 <w:szCs w:val="26"/>
               </w:rPr>
-              <w:t>(customer) Giỏ hàng</w:t>
+              <w:t>(admin) Quản lý đơn đặt hàng</w:t>
             </w:r>
           </w:p>
         </w:tc>
@@ -2986,7 +2986,7 @@
                 <w:sz w:val="26"/>
                 <w:szCs w:val="26"/>
               </w:rPr>
-              <w:t>7/6/2016 – 8/6/2016</w:t>
+              <w:t>13/6/2016 – 14/6/2016</w:t>
             </w:r>
           </w:p>
         </w:tc>
@@ -3011,7 +3011,7 @@
                 <w:sz w:val="26"/>
                 <w:szCs w:val="26"/>
               </w:rPr>
-              <w:t>Cường</w:t>
+              <w:t>Đông</w:t>
             </w:r>
           </w:p>
         </w:tc>
@@ -3074,11 +3074,11 @@
             </w:pPr>
             <w:r>
               <w:rPr>
-                <w:rFonts w:ascii="Times New Roman" w:eastAsia="Times New Roman" w:hAnsi="Times New Roman" w:cs="Times New Roman"/>
-                <w:sz w:val="26"/>
-                <w:szCs w:val="26"/>
-              </w:rPr>
-              <w:t>(admin) Quản lý đơn đặt hàng</w:t>
+                <w:rFonts w:ascii="Times New Roman" w:hAnsi="Times New Roman" w:cs="Times New Roman"/>
+                <w:sz w:val="26"/>
+                <w:szCs w:val="26"/>
+              </w:rPr>
+              <w:t>(common) Thiết kế layout</w:t>
             </w:r>
           </w:p>
         </w:tc>
@@ -3103,7 +3103,7 @@
                 <w:sz w:val="26"/>
                 <w:szCs w:val="26"/>
               </w:rPr>
-              <w:t>13/6/2016 – 14/6/2016</w:t>
+              <w:t>24/5/2016</w:t>
             </w:r>
           </w:p>
         </w:tc>
@@ -3128,7 +3128,7 @@
                 <w:sz w:val="26"/>
                 <w:szCs w:val="26"/>
               </w:rPr>
-              <w:t>Đông</w:t>
+              <w:t>Cường</w:t>
             </w:r>
           </w:p>
         </w:tc>
@@ -3195,7 +3195,7 @@
                 <w:sz w:val="26"/>
                 <w:szCs w:val="26"/>
               </w:rPr>
-              <w:t>(common) Thiết kế layout</w:t>
+              <w:t>(admin) Thống kê doanh thu</w:t>
             </w:r>
           </w:p>
         </w:tc>
@@ -3220,7 +3220,7 @@
                 <w:sz w:val="26"/>
                 <w:szCs w:val="26"/>
               </w:rPr>
-              <w:t>24/5/2016</w:t>
+              <w:t>17/6/2016 – 18/6/2016</w:t>
             </w:r>
           </w:p>
         </w:tc>
@@ -3245,7 +3245,7 @@
                 <w:sz w:val="26"/>
                 <w:szCs w:val="26"/>
               </w:rPr>
-              <w:t>Cường</w:t>
+              <w:t>Đông</w:t>
             </w:r>
           </w:p>
         </w:tc>
@@ -3312,7 +3312,7 @@
                 <w:sz w:val="26"/>
                 <w:szCs w:val="26"/>
               </w:rPr>
-              <w:t>(admin) Thống kê doanh thu</w:t>
+              <w:t>(customer) Xem sản phẩm theo hạng mục</w:t>
             </w:r>
           </w:p>
         </w:tc>
@@ -3337,7 +3337,7 @@
                 <w:sz w:val="26"/>
                 <w:szCs w:val="26"/>
               </w:rPr>
-              <w:t>17/6/2016 – 18/6/2016</w:t>
+              <w:t>9/6/2016 – 9/6/2016</w:t>
             </w:r>
           </w:p>
         </w:tc>
@@ -3362,7 +3362,7 @@
                 <w:sz w:val="26"/>
                 <w:szCs w:val="26"/>
               </w:rPr>
-              <w:t>Đông</w:t>
+              <w:t>Cường</w:t>
             </w:r>
           </w:p>
         </w:tc>
@@ -3394,7 +3394,7 @@
               <w:spacing w:before="60" w:after="60"/>
               <w:jc w:val="center"/>
               <w:rPr>
-                <w:rFonts w:ascii="Times New Roman" w:hAnsi="Times New Roman" w:cs="Times New Roman"/>
+                <w:rFonts w:ascii="Times New Roman" w:eastAsia="Times New Roman" w:hAnsi="Times New Roman" w:cs="Times New Roman"/>
                 <w:sz w:val="26"/>
                 <w:szCs w:val="26"/>
               </w:rPr>
@@ -3429,7 +3429,7 @@
                 <w:sz w:val="26"/>
                 <w:szCs w:val="26"/>
               </w:rPr>
-              <w:t>(customer) Xem sản phẩm theo hạng mục</w:t>
+              <w:t>(common) Liên kết thanh toán qua thẻ ngân hàng</w:t>
             </w:r>
           </w:p>
         </w:tc>
@@ -3454,7 +3454,7 @@
                 <w:sz w:val="26"/>
                 <w:szCs w:val="26"/>
               </w:rPr>
-              <w:t>9/6/2016 – 9/6/2016</w:t>
+              <w:t>14/6/2016 – 16/6/2016</w:t>
             </w:r>
           </w:p>
         </w:tc>
@@ -3546,7 +3546,7 @@
                 <w:sz w:val="26"/>
                 <w:szCs w:val="26"/>
               </w:rPr>
-              <w:t>(common) Liên kết thanh toán qua thẻ ngân hàng</w:t>
+              <w:t>(Customer) So sánh sản phẩm</w:t>
             </w:r>
           </w:p>
         </w:tc>
@@ -3571,7 +3571,7 @@
                 <w:sz w:val="26"/>
                 <w:szCs w:val="26"/>
               </w:rPr>
-              <w:t>14/6/2016 – 16/6/2016</w:t>
+              <w:t xml:space="preserve">11/6/2016 – 13/6/2016 </w:t>
             </w:r>
           </w:p>
         </w:tc>
@@ -3663,7 +3663,7 @@
                 <w:sz w:val="26"/>
                 <w:szCs w:val="26"/>
               </w:rPr>
-              <w:t>(Customer) So sánh sản phẩm</w:t>
+              <w:t>(admin) Quản lý khách hàng</w:t>
             </w:r>
           </w:p>
         </w:tc>
@@ -3688,7 +3688,7 @@
                 <w:sz w:val="26"/>
                 <w:szCs w:val="26"/>
               </w:rPr>
-              <w:t xml:space="preserve">11/6/2016 – 13/6/2016 </w:t>
+              <w:t>15/6/2016 – 15/6/2016</w:t>
             </w:r>
           </w:p>
         </w:tc>
@@ -3713,7 +3713,7 @@
                 <w:sz w:val="26"/>
                 <w:szCs w:val="26"/>
               </w:rPr>
-              <w:t>Cường</w:t>
+              <w:t>Đông</w:t>
             </w:r>
           </w:p>
         </w:tc>
@@ -3780,7 +3780,7 @@
                 <w:sz w:val="26"/>
                 <w:szCs w:val="26"/>
               </w:rPr>
-              <w:t>(admin) Quản lý khách hàng</w:t>
+              <w:t>(admin) Quản lý khuyến mãi</w:t>
             </w:r>
           </w:p>
         </w:tc>
@@ -3805,7 +3805,7 @@
                 <w:sz w:val="26"/>
                 <w:szCs w:val="26"/>
               </w:rPr>
-              <w:t>15/6/2016 – 15/6/2016</w:t>
+              <w:t>16/6/2016 – 16/6/2016</w:t>
             </w:r>
           </w:p>
         </w:tc>
@@ -3897,7 +3897,7 @@
                 <w:sz w:val="26"/>
                 <w:szCs w:val="26"/>
               </w:rPr>
-              <w:t>(admin) Quản lý khuyến mãi</w:t>
+              <w:t>Test + Fix lỗi</w:t>
             </w:r>
           </w:p>
         </w:tc>
@@ -3922,7 +3922,7 @@
                 <w:sz w:val="26"/>
                 <w:szCs w:val="26"/>
               </w:rPr>
-              <w:t>16/6/2016 – 16/6/2016</w:t>
+              <w:t>19/6/2016 – 23/6/2016</w:t>
             </w:r>
           </w:p>
         </w:tc>
@@ -3947,7 +3947,7 @@
                 <w:sz w:val="26"/>
                 <w:szCs w:val="26"/>
               </w:rPr>
-              <w:t>Đông</w:t>
+              <w:t>Đông + Cường</w:t>
             </w:r>
           </w:p>
         </w:tc>
@@ -3979,7 +3979,7 @@
               <w:spacing w:before="60" w:after="60"/>
               <w:jc w:val="center"/>
               <w:rPr>
-                <w:rFonts w:ascii="Times New Roman" w:eastAsia="Times New Roman" w:hAnsi="Times New Roman" w:cs="Times New Roman"/>
+                <w:rFonts w:ascii="Times New Roman" w:hAnsi="Times New Roman" w:cs="Times New Roman"/>
                 <w:sz w:val="26"/>
                 <w:szCs w:val="26"/>
               </w:rPr>
@@ -3992,123 +3992,8 @@
               </w:rPr>
               <w:t>24</w:t>
             </w:r>
-          </w:p>
-        </w:tc>
-        <w:tc>
-          <w:tcPr>
-            <w:tcW w:w="2916" w:type="dxa"/>
-            <w:vAlign w:val="center"/>
-          </w:tcPr>
-          <w:p>
-            <w:pPr>
-              <w:spacing w:before="60" w:after="60"/>
-              <w:rPr>
-                <w:rFonts w:ascii="Times New Roman" w:hAnsi="Times New Roman" w:cs="Times New Roman"/>
-                <w:sz w:val="26"/>
-                <w:szCs w:val="26"/>
-              </w:rPr>
-            </w:pPr>
-            <w:r>
-              <w:rPr>
-                <w:rFonts w:ascii="Times New Roman" w:hAnsi="Times New Roman" w:cs="Times New Roman"/>
-                <w:sz w:val="26"/>
-                <w:szCs w:val="26"/>
-              </w:rPr>
-              <w:t>Test + Fix lỗi</w:t>
-            </w:r>
-          </w:p>
-        </w:tc>
-        <w:tc>
-          <w:tcPr>
-            <w:tcW w:w="2610" w:type="dxa"/>
-            <w:vAlign w:val="center"/>
-          </w:tcPr>
-          <w:p>
-            <w:pPr>
-              <w:spacing w:before="60" w:after="60"/>
-              <w:jc w:val="center"/>
-              <w:rPr>
-                <w:rFonts w:ascii="Times New Roman" w:hAnsi="Times New Roman" w:cs="Times New Roman"/>
-                <w:sz w:val="26"/>
-                <w:szCs w:val="26"/>
-              </w:rPr>
-            </w:pPr>
-            <w:r>
-              <w:rPr>
-                <w:rFonts w:ascii="Times New Roman" w:hAnsi="Times New Roman" w:cs="Times New Roman"/>
-                <w:sz w:val="26"/>
-                <w:szCs w:val="26"/>
-              </w:rPr>
-              <w:t>19/6/2016 – 23/6/2016</w:t>
-            </w:r>
-          </w:p>
-        </w:tc>
-        <w:tc>
-          <w:tcPr>
-            <w:tcW w:w="1980" w:type="dxa"/>
-            <w:vAlign w:val="center"/>
-          </w:tcPr>
-          <w:p>
-            <w:pPr>
-              <w:spacing w:before="60" w:after="60"/>
-              <w:jc w:val="center"/>
-              <w:rPr>
-                <w:rFonts w:ascii="Times New Roman" w:hAnsi="Times New Roman" w:cs="Times New Roman"/>
-                <w:sz w:val="26"/>
-                <w:szCs w:val="26"/>
-              </w:rPr>
-            </w:pPr>
-            <w:r>
-              <w:rPr>
-                <w:rFonts w:ascii="Times New Roman" w:hAnsi="Times New Roman" w:cs="Times New Roman"/>
-                <w:sz w:val="26"/>
-                <w:szCs w:val="26"/>
-              </w:rPr>
-              <w:t>Đông + Cường</w:t>
-            </w:r>
-          </w:p>
-        </w:tc>
-        <w:tc>
-          <w:tcPr>
-            <w:tcW w:w="1170" w:type="dxa"/>
-            <w:vAlign w:val="center"/>
-          </w:tcPr>
-          <w:p>
-            <w:pPr>
-              <w:spacing w:before="60" w:after="60"/>
-              <w:rPr>
-                <w:rFonts w:ascii="Times New Roman" w:hAnsi="Times New Roman" w:cs="Times New Roman"/>
-                <w:sz w:val="26"/>
-                <w:szCs w:val="26"/>
-              </w:rPr>
-            </w:pPr>
-          </w:p>
-        </w:tc>
-      </w:tr>
-      <w:tr>
-        <w:tc>
-          <w:tcPr>
-            <w:tcW w:w="679" w:type="dxa"/>
-            <w:vAlign w:val="center"/>
-          </w:tcPr>
-          <w:p>
-            <w:pPr>
-              <w:spacing w:before="60" w:after="60"/>
-              <w:jc w:val="center"/>
-              <w:rPr>
-                <w:rFonts w:ascii="Times New Roman" w:hAnsi="Times New Roman" w:cs="Times New Roman"/>
-                <w:sz w:val="26"/>
-                <w:szCs w:val="26"/>
-              </w:rPr>
-            </w:pPr>
-            <w:r>
-              <w:rPr>
-                <w:rFonts w:ascii="Times New Roman" w:eastAsia="Times New Roman" w:hAnsi="Times New Roman" w:cs="Times New Roman"/>
-                <w:sz w:val="26"/>
-                <w:szCs w:val="26"/>
-              </w:rPr>
-              <w:t>25</w:t>
-            </w:r>
+            <w:bookmarkStart w:id="0" w:name="_GoBack"/>
+            <w:bookmarkEnd w:id="0"/>
           </w:p>
         </w:tc>
         <w:tc>
@@ -4214,10 +4099,7 @@
         </w:rPr>
       </w:pPr>
     </w:p>
-    <w:p>
-      <w:bookmarkStart w:id="0" w:name="_GoBack"/>
-      <w:bookmarkEnd w:id="0"/>
-    </w:p>
+    <w:p/>
     <w:sectPr>
       <w:pgSz w:w="12240" w:h="15840"/>
       <w:pgMar w:top="1440" w:right="1440" w:bottom="1440" w:left="1440" w:header="720" w:footer="720" w:gutter="0"/>

</xml_diff>